<commit_message>
Update on Stand Ups and Team Agreement
</commit_message>
<xml_diff>
--- a/Stand Ups history.docx
+++ b/Stand Ups history.docx
@@ -808,6 +808,143 @@
           </w:p>
         </w:tc>
       </w:tr>
+      <w:tr>
+        <w:tc>
+          <w:tcPr>
+            <w:tcW w:w="1489" w:type="dxa"/>
+          </w:tcPr>
+          <w:p>
+            <w:pPr>
+              <w:jc w:val="center"/>
+              <w:rPr>
+                <w:b/>
+                <w:bCs/>
+                <w:sz w:val="28"/>
+                <w:szCs w:val="28"/>
+                <w:lang w:val="en-US"/>
+              </w:rPr>
+            </w:pPr>
+            <w:r>
+              <w:rPr>
+                <w:b/>
+                <w:bCs/>
+                <w:sz w:val="28"/>
+                <w:szCs w:val="28"/>
+                <w:lang w:val="en-US"/>
+              </w:rPr>
+              <w:t>27/10/2023</w:t>
+            </w:r>
+          </w:p>
+        </w:tc>
+        <w:tc>
+          <w:tcPr>
+            <w:tcW w:w="1597" w:type="dxa"/>
+            <w:shd w:val="clear" w:color="auto" w:fill="00B050"/>
+          </w:tcPr>
+          <w:p>
+            <w:pPr>
+              <w:jc w:val="center"/>
+              <w:rPr>
+                <w:b/>
+                <w:bCs/>
+                <w:sz w:val="40"/>
+                <w:szCs w:val="40"/>
+                <w:lang w:val="en-US"/>
+              </w:rPr>
+            </w:pPr>
+          </w:p>
+        </w:tc>
+        <w:tc>
+          <w:tcPr>
+            <w:tcW w:w="1186" w:type="dxa"/>
+            <w:shd w:val="clear" w:color="auto" w:fill="00B050"/>
+          </w:tcPr>
+          <w:p>
+            <w:pPr>
+              <w:jc w:val="center"/>
+              <w:rPr>
+                <w:b/>
+                <w:bCs/>
+                <w:sz w:val="40"/>
+                <w:szCs w:val="40"/>
+                <w:lang w:val="en-US"/>
+              </w:rPr>
+            </w:pPr>
+          </w:p>
+        </w:tc>
+        <w:tc>
+          <w:tcPr>
+            <w:tcW w:w="1186" w:type="dxa"/>
+            <w:shd w:val="clear" w:color="auto" w:fill="FF0000"/>
+          </w:tcPr>
+          <w:p>
+            <w:pPr>
+              <w:jc w:val="center"/>
+              <w:rPr>
+                <w:b/>
+                <w:bCs/>
+                <w:sz w:val="40"/>
+                <w:szCs w:val="40"/>
+                <w:lang w:val="en-US"/>
+              </w:rPr>
+            </w:pPr>
+          </w:p>
+        </w:tc>
+        <w:tc>
+          <w:tcPr>
+            <w:tcW w:w="1186" w:type="dxa"/>
+            <w:shd w:val="clear" w:color="auto" w:fill="00B050"/>
+          </w:tcPr>
+          <w:p>
+            <w:pPr>
+              <w:jc w:val="center"/>
+              <w:rPr>
+                <w:b/>
+                <w:bCs/>
+                <w:sz w:val="40"/>
+                <w:szCs w:val="40"/>
+                <w:lang w:val="en-US"/>
+              </w:rPr>
+            </w:pPr>
+          </w:p>
+        </w:tc>
+        <w:tc>
+          <w:tcPr>
+            <w:tcW w:w="1186" w:type="dxa"/>
+            <w:shd w:val="clear" w:color="auto" w:fill="FF0000"/>
+          </w:tcPr>
+          <w:p>
+            <w:pPr>
+              <w:jc w:val="center"/>
+              <w:rPr>
+                <w:b/>
+                <w:bCs/>
+                <w:sz w:val="40"/>
+                <w:szCs w:val="40"/>
+                <w:lang w:val="en-US"/>
+              </w:rPr>
+            </w:pPr>
+          </w:p>
+        </w:tc>
+        <w:tc>
+          <w:tcPr>
+            <w:tcW w:w="1186" w:type="dxa"/>
+            <w:shd w:val="clear" w:color="auto" w:fill="FF0000"/>
+          </w:tcPr>
+          <w:p>
+            <w:pPr>
+              <w:jc w:val="center"/>
+              <w:rPr>
+                <w:b/>
+                <w:bCs/>
+                <w:sz w:val="40"/>
+                <w:szCs w:val="40"/>
+                <w:lang w:val="en-US"/>
+              </w:rPr>
+            </w:pPr>
+          </w:p>
+        </w:tc>
+      </w:tr>
     </w:tbl>
     <w:p>
       <w:pPr>
@@ -933,6 +1070,7 @@
           <w:noProof/>
           <w:lang w:val="en-US"/>
         </w:rPr>
+        <w:lastRenderedPageBreak/>
         <w:drawing>
           <wp:inline distT="0" distB="0" distL="0" distR="0" wp14:anchorId="526D33CD" wp14:editId="6F84095D">
             <wp:extent cx="4475747" cy="2517546"/>
@@ -1142,6 +1280,7 @@
           <w:szCs w:val="28"/>
           <w:lang w:val="en-US"/>
         </w:rPr>
+        <w:lastRenderedPageBreak/>
         <w:drawing>
           <wp:inline distT="0" distB="0" distL="0" distR="0" wp14:anchorId="3D81F848" wp14:editId="0313131F">
             <wp:extent cx="4582214" cy="2577432"/>
@@ -1320,7 +1459,6 @@
           <w:szCs w:val="28"/>
           <w:lang w:val="en-US"/>
         </w:rPr>
-        <w:lastRenderedPageBreak/>
         <w:t>10/10/2023:</w:t>
       </w:r>
     </w:p>
@@ -1432,6 +1570,7 @@
           <w:szCs w:val="28"/>
           <w:lang w:val="en-US"/>
         </w:rPr>
+        <w:lastRenderedPageBreak/>
         <w:drawing>
           <wp:inline distT="0" distB="0" distL="0" distR="0" wp14:anchorId="3FC6888A" wp14:editId="6C1E09F9">
             <wp:extent cx="4475747" cy="2517546"/>
@@ -1655,18 +1794,93 @@
           <w:szCs w:val="28"/>
           <w:lang w:val="en-US"/>
         </w:rPr>
-        <w:t xml:space="preserve">Discussed – team management and how to implement </w:t>
-      </w:r>
-      <w:proofErr w:type="gramStart"/>
-      <w:r>
-        <w:rPr>
-          <w:sz w:val="28"/>
-          <w:szCs w:val="28"/>
-          <w:lang w:val="en-US"/>
-        </w:rPr>
-        <w:t>transparency</w:t>
-      </w:r>
-      <w:proofErr w:type="gramEnd"/>
+        <w:t>Discussed – team management and how to implement transparency</w:t>
+      </w:r>
+    </w:p>
+    <w:p>
+      <w:pPr>
+        <w:pStyle w:val="ListParagraph"/>
+        <w:ind w:left="1392"/>
+        <w:rPr>
+          <w:sz w:val="28"/>
+          <w:szCs w:val="28"/>
+          <w:lang w:val="en-US"/>
+        </w:rPr>
+      </w:pPr>
+    </w:p>
+    <w:p>
+      <w:pPr>
+        <w:pStyle w:val="ListParagraph"/>
+        <w:numPr>
+          <w:ilvl w:val="0"/>
+          <w:numId w:val="1"/>
+        </w:numPr>
+        <w:rPr>
+          <w:b/>
+          <w:bCs/>
+          <w:sz w:val="28"/>
+          <w:szCs w:val="28"/>
+          <w:lang w:val="en-US"/>
+        </w:rPr>
+      </w:pPr>
+      <w:r>
+        <w:rPr>
+          <w:b/>
+          <w:bCs/>
+          <w:sz w:val="28"/>
+          <w:szCs w:val="28"/>
+          <w:lang w:val="en-US"/>
+        </w:rPr>
+        <w:t xml:space="preserve">27/10/203: </w:t>
+      </w:r>
+    </w:p>
+    <w:p>
+      <w:pPr>
+        <w:pStyle w:val="ListParagraph"/>
+        <w:numPr>
+          <w:ilvl w:val="0"/>
+          <w:numId w:val="5"/>
+        </w:numPr>
+        <w:rPr>
+          <w:b/>
+          <w:bCs/>
+          <w:sz w:val="28"/>
+          <w:szCs w:val="28"/>
+          <w:lang w:val="en-US"/>
+        </w:rPr>
+      </w:pPr>
+      <w:r>
+        <w:rPr>
+          <w:sz w:val="28"/>
+          <w:szCs w:val="28"/>
+          <w:lang w:val="en-US"/>
+        </w:rPr>
+        <w:t>Attendance – Boris, Ivan and Stanica missing</w:t>
+      </w:r>
+    </w:p>
+    <w:p>
+      <w:pPr>
+        <w:pStyle w:val="ListParagraph"/>
+        <w:numPr>
+          <w:ilvl w:val="0"/>
+          <w:numId w:val="5"/>
+        </w:numPr>
+        <w:rPr>
+          <w:b/>
+          <w:bCs/>
+          <w:sz w:val="28"/>
+          <w:szCs w:val="28"/>
+          <w:lang w:val="en-US"/>
+        </w:rPr>
+      </w:pPr>
+      <w:r>
+        <w:rPr>
+          <w:sz w:val="28"/>
+          <w:szCs w:val="28"/>
+          <w:lang w:val="en-US"/>
+        </w:rPr>
+        <w:t>Discussed – Miro Board, Team agreement, Changes in managment</w:t>
+      </w:r>
     </w:p>
     <w:p>
       <w:pPr>
@@ -1867,9 +2081,95 @@
     </w:lvl>
   </w:abstractNum>
   <w:abstractNum w:abstractNumId="2" w15:restartNumberingAfterBreak="0">
+    <w:nsid w:val="36C67DE4"/>
+    <w:multiLevelType w:val="hybridMultilevel"/>
+    <w:tmpl w:val="DFA45460"/>
+    <w:lvl w:ilvl="0" w:tplc="0402000F">
+      <w:start w:val="1"/>
+      <w:numFmt w:val="decimal"/>
+      <w:lvlText w:val="%1."/>
+      <w:lvlJc w:val="left"/>
+      <w:pPr>
+        <w:ind w:left="1568" w:hanging="360"/>
+      </w:pPr>
+    </w:lvl>
+    <w:lvl w:ilvl="1" w:tplc="04020019" w:tentative="1">
+      <w:start w:val="1"/>
+      <w:numFmt w:val="lowerLetter"/>
+      <w:lvlText w:val="%2."/>
+      <w:lvlJc w:val="left"/>
+      <w:pPr>
+        <w:ind w:left="2288" w:hanging="360"/>
+      </w:pPr>
+    </w:lvl>
+    <w:lvl w:ilvl="2" w:tplc="0402001B" w:tentative="1">
+      <w:start w:val="1"/>
+      <w:numFmt w:val="lowerRoman"/>
+      <w:lvlText w:val="%3."/>
+      <w:lvlJc w:val="right"/>
+      <w:pPr>
+        <w:ind w:left="3008" w:hanging="180"/>
+      </w:pPr>
+    </w:lvl>
+    <w:lvl w:ilvl="3" w:tplc="0402000F" w:tentative="1">
+      <w:start w:val="1"/>
+      <w:numFmt w:val="decimal"/>
+      <w:lvlText w:val="%4."/>
+      <w:lvlJc w:val="left"/>
+      <w:pPr>
+        <w:ind w:left="3728" w:hanging="360"/>
+      </w:pPr>
+    </w:lvl>
+    <w:lvl w:ilvl="4" w:tplc="04020019" w:tentative="1">
+      <w:start w:val="1"/>
+      <w:numFmt w:val="lowerLetter"/>
+      <w:lvlText w:val="%5."/>
+      <w:lvlJc w:val="left"/>
+      <w:pPr>
+        <w:ind w:left="4448" w:hanging="360"/>
+      </w:pPr>
+    </w:lvl>
+    <w:lvl w:ilvl="5" w:tplc="0402001B" w:tentative="1">
+      <w:start w:val="1"/>
+      <w:numFmt w:val="lowerRoman"/>
+      <w:lvlText w:val="%6."/>
+      <w:lvlJc w:val="right"/>
+      <w:pPr>
+        <w:ind w:left="5168" w:hanging="180"/>
+      </w:pPr>
+    </w:lvl>
+    <w:lvl w:ilvl="6" w:tplc="0402000F" w:tentative="1">
+      <w:start w:val="1"/>
+      <w:numFmt w:val="decimal"/>
+      <w:lvlText w:val="%7."/>
+      <w:lvlJc w:val="left"/>
+      <w:pPr>
+        <w:ind w:left="5888" w:hanging="360"/>
+      </w:pPr>
+    </w:lvl>
+    <w:lvl w:ilvl="7" w:tplc="04020019" w:tentative="1">
+      <w:start w:val="1"/>
+      <w:numFmt w:val="lowerLetter"/>
+      <w:lvlText w:val="%8."/>
+      <w:lvlJc w:val="left"/>
+      <w:pPr>
+        <w:ind w:left="6608" w:hanging="360"/>
+      </w:pPr>
+    </w:lvl>
+    <w:lvl w:ilvl="8" w:tplc="0402001B" w:tentative="1">
+      <w:start w:val="1"/>
+      <w:numFmt w:val="lowerRoman"/>
+      <w:lvlText w:val="%9."/>
+      <w:lvlJc w:val="right"/>
+      <w:pPr>
+        <w:ind w:left="7328" w:hanging="180"/>
+      </w:pPr>
+    </w:lvl>
+  </w:abstractNum>
+  <w:abstractNum w:abstractNumId="3" w15:restartNumberingAfterBreak="0">
     <w:nsid w:val="3CA41E7C"/>
     <w:multiLevelType w:val="hybridMultilevel"/>
-    <w:tmpl w:val="7D129B16"/>
+    <w:tmpl w:val="93FCCB2E"/>
     <w:lvl w:ilvl="0" w:tplc="04020001">
       <w:start w:val="1"/>
       <w:numFmt w:val="bullet"/>
@@ -1979,7 +2279,7 @@
       </w:rPr>
     </w:lvl>
   </w:abstractNum>
-  <w:abstractNum w:abstractNumId="3" w15:restartNumberingAfterBreak="0">
+  <w:abstractNum w:abstractNumId="4" w15:restartNumberingAfterBreak="0">
     <w:nsid w:val="40B93BD4"/>
     <w:multiLevelType w:val="hybridMultilevel"/>
     <w:tmpl w:val="22A2EE2E"/>
@@ -2069,7 +2369,7 @@
     </w:lvl>
   </w:abstractNum>
   <w:num w:numId="1" w16cid:durableId="717703964">
-    <w:abstractNumId w:val="2"/>
+    <w:abstractNumId w:val="3"/>
   </w:num>
   <w:num w:numId="2" w16cid:durableId="505630241">
     <w:abstractNumId w:val="0"/>
@@ -2078,7 +2378,10 @@
     <w:abstractNumId w:val="1"/>
   </w:num>
   <w:num w:numId="4" w16cid:durableId="1514759135">
-    <w:abstractNumId w:val="3"/>
+    <w:abstractNumId w:val="4"/>
+  </w:num>
+  <w:num w:numId="5" w16cid:durableId="326783552">
+    <w:abstractNumId w:val="2"/>
   </w:num>
 </w:numbering>
 </file>
@@ -2840,6 +3143,23 @@
 </file>
 
 <file path=customXml/item1.xml><?xml version="1.0" encoding="utf-8"?>
+<p:properties xmlns:p="http://schemas.microsoft.com/office/2006/metadata/properties" xmlns:xsi="http://www.w3.org/2001/XMLSchema-instance" xmlns:pc="http://schemas.microsoft.com/office/infopath/2007/PartnerControls">
+  <documentManagement>
+    <_activity xmlns="2120359c-8a77-44f5-ba2c-11c8c69b71db" xsi:nil="true"/>
+  </documentManagement>
+</p:properties>
+</file>
+
+<file path=customXml/item2.xml><?xml version="1.0" encoding="utf-8"?>
+<?mso-contentType ?>
+<FormTemplates xmlns="http://schemas.microsoft.com/sharepoint/v3/contenttype/forms">
+  <Display>DocumentLibraryForm</Display>
+  <Edit>DocumentLibraryForm</Edit>
+  <New>DocumentLibraryForm</New>
+</FormTemplates>
+</file>
+
+<file path=customXml/item3.xml><?xml version="1.0" encoding="utf-8"?>
 <ct:contentTypeSchema xmlns:ct="http://schemas.microsoft.com/office/2006/metadata/contentType" xmlns:ma="http://schemas.microsoft.com/office/2006/metadata/properties/metaAttributes" ct:_="" ma:_="" ma:contentTypeName="Document" ma:contentTypeID="0x010100601A08693B604C418F645B518055B51E" ma:contentTypeVersion="11" ma:contentTypeDescription="Een nieuw document maken." ma:contentTypeScope="" ma:versionID="7de1a522b5d6ff105c6d31f08f83a5ff">
   <xsd:schema xmlns:xsd="http://www.w3.org/2001/XMLSchema" xmlns:xs="http://www.w3.org/2001/XMLSchema" xmlns:p="http://schemas.microsoft.com/office/2006/metadata/properties" xmlns:ns3="20bdcf23-c40b-488f-b618-bcf413f1c876" xmlns:ns4="2120359c-8a77-44f5-ba2c-11c8c69b71db" targetNamespace="http://schemas.microsoft.com/office/2006/metadata/properties" ma:root="true" ma:fieldsID="78855fad1468a8692fad0aeec182b254" ns3:_="" ns4:_="">
     <xsd:import namespace="20bdcf23-c40b-488f-b618-bcf413f1c876"/>
@@ -3048,24 +3368,25 @@
 </ct:contentTypeSchema>
 </file>
 
-<file path=customXml/item2.xml><?xml version="1.0" encoding="utf-8"?>
-<?mso-contentType ?>
-<FormTemplates xmlns="http://schemas.microsoft.com/sharepoint/v3/contenttype/forms">
-  <Display>DocumentLibraryForm</Display>
-  <Edit>DocumentLibraryForm</Edit>
-  <New>DocumentLibraryForm</New>
-</FormTemplates>
+<file path=customXml/itemProps1.xml><?xml version="1.0" encoding="utf-8"?>
+<ds:datastoreItem xmlns:ds="http://schemas.openxmlformats.org/officeDocument/2006/customXml" ds:itemID="{E710D395-9059-42CC-BF04-1D4A3BD1A1C1}">
+  <ds:schemaRefs>
+    <ds:schemaRef ds:uri="http://schemas.microsoft.com/office/2006/metadata/properties"/>
+    <ds:schemaRef ds:uri="http://schemas.microsoft.com/office/infopath/2007/PartnerControls"/>
+    <ds:schemaRef ds:uri="2120359c-8a77-44f5-ba2c-11c8c69b71db"/>
+  </ds:schemaRefs>
+</ds:datastoreItem>
 </file>
 
-<file path=customXml/item3.xml><?xml version="1.0" encoding="utf-8"?>
-<p:properties xmlns:p="http://schemas.microsoft.com/office/2006/metadata/properties" xmlns:xsi="http://www.w3.org/2001/XMLSchema-instance" xmlns:pc="http://schemas.microsoft.com/office/infopath/2007/PartnerControls">
-  <documentManagement>
-    <_activity xmlns="2120359c-8a77-44f5-ba2c-11c8c69b71db" xsi:nil="true"/>
-  </documentManagement>
-</p:properties>
+<file path=customXml/itemProps2.xml><?xml version="1.0" encoding="utf-8"?>
+<ds:datastoreItem xmlns:ds="http://schemas.openxmlformats.org/officeDocument/2006/customXml" ds:itemID="{89A1A30C-728B-42E7-A2B7-736540E942D1}">
+  <ds:schemaRefs>
+    <ds:schemaRef ds:uri="http://schemas.microsoft.com/sharepoint/v3/contenttype/forms"/>
+  </ds:schemaRefs>
+</ds:datastoreItem>
 </file>
 
-<file path=customXml/itemProps1.xml><?xml version="1.0" encoding="utf-8"?>
+<file path=customXml/itemProps3.xml><?xml version="1.0" encoding="utf-8"?>
 <ds:datastoreItem xmlns:ds="http://schemas.openxmlformats.org/officeDocument/2006/customXml" ds:itemID="{363265CD-D4C9-4ED6-8F43-6A4B1E1F5581}">
   <ds:schemaRefs>
     <ds:schemaRef ds:uri="http://schemas.microsoft.com/office/2006/metadata/contentType"/>
@@ -3082,22 +3403,4 @@
     <ds:schemaRef ds:uri="http://schemas.microsoft.com/internal/obd"/>
   </ds:schemaRefs>
 </ds:datastoreItem>
-</file>
-
-<file path=customXml/itemProps2.xml><?xml version="1.0" encoding="utf-8"?>
-<ds:datastoreItem xmlns:ds="http://schemas.openxmlformats.org/officeDocument/2006/customXml" ds:itemID="{89A1A30C-728B-42E7-A2B7-736540E942D1}">
-  <ds:schemaRefs>
-    <ds:schemaRef ds:uri="http://schemas.microsoft.com/sharepoint/v3/contenttype/forms"/>
-  </ds:schemaRefs>
-</ds:datastoreItem>
-</file>
-
-<file path=customXml/itemProps3.xml><?xml version="1.0" encoding="utf-8"?>
-<ds:datastoreItem xmlns:ds="http://schemas.openxmlformats.org/officeDocument/2006/customXml" ds:itemID="{E710D395-9059-42CC-BF04-1D4A3BD1A1C1}">
-  <ds:schemaRefs>
-    <ds:schemaRef ds:uri="http://schemas.microsoft.com/office/2006/metadata/properties"/>
-    <ds:schemaRef ds:uri="http://schemas.microsoft.com/office/infopath/2007/PartnerControls"/>
-    <ds:schemaRef ds:uri="2120359c-8a77-44f5-ba2c-11c8c69b71db"/>
-  </ds:schemaRefs>
-</ds:datastoreItem>
 </file>
</xml_diff>

<commit_message>
Update for Stand Ups history and Team Agreement
</commit_message>
<xml_diff>
--- a/Stand Ups history.docx
+++ b/Stand Ups history.docx
@@ -2863,6 +2863,447 @@
           </w:p>
         </w:tc>
       </w:tr>
+      <w:tr>
+        <w:tc>
+          <w:tcPr>
+            <w:tcW w:w="1489" w:type="dxa"/>
+          </w:tcPr>
+          <w:p>
+            <w:pPr>
+              <w:jc w:val="center"/>
+              <w:rPr>
+                <w:b/>
+                <w:bCs/>
+                <w:sz w:val="28"/>
+                <w:szCs w:val="28"/>
+                <w:lang w:val="en-US"/>
+              </w:rPr>
+            </w:pPr>
+            <w:r>
+              <w:rPr>
+                <w:b/>
+                <w:bCs/>
+                <w:sz w:val="28"/>
+                <w:szCs w:val="28"/>
+                <w:lang w:val="en-US"/>
+              </w:rPr>
+              <w:t>09/01/202</w:t>
+            </w:r>
+            <w:r>
+              <w:rPr>
+                <w:b/>
+                <w:bCs/>
+                <w:sz w:val="28"/>
+                <w:szCs w:val="28"/>
+                <w:lang w:val="en-US"/>
+              </w:rPr>
+              <w:t>4</w:t>
+            </w:r>
+          </w:p>
+        </w:tc>
+        <w:tc>
+          <w:tcPr>
+            <w:tcW w:w="1597" w:type="dxa"/>
+            <w:shd w:val="clear" w:color="auto" w:fill="00B050"/>
+          </w:tcPr>
+          <w:p>
+            <w:pPr>
+              <w:jc w:val="center"/>
+              <w:rPr>
+                <w:b/>
+                <w:bCs/>
+                <w:sz w:val="40"/>
+                <w:szCs w:val="40"/>
+                <w:lang w:val="en-US"/>
+              </w:rPr>
+            </w:pPr>
+          </w:p>
+        </w:tc>
+        <w:tc>
+          <w:tcPr>
+            <w:tcW w:w="1186" w:type="dxa"/>
+            <w:shd w:val="clear" w:color="auto" w:fill="00B050"/>
+          </w:tcPr>
+          <w:p>
+            <w:pPr>
+              <w:jc w:val="center"/>
+              <w:rPr>
+                <w:b/>
+                <w:bCs/>
+                <w:sz w:val="40"/>
+                <w:szCs w:val="40"/>
+                <w:lang w:val="en-US"/>
+              </w:rPr>
+            </w:pPr>
+          </w:p>
+        </w:tc>
+        <w:tc>
+          <w:tcPr>
+            <w:tcW w:w="1186" w:type="dxa"/>
+            <w:shd w:val="clear" w:color="auto" w:fill="FF0000"/>
+          </w:tcPr>
+          <w:p>
+            <w:pPr>
+              <w:jc w:val="center"/>
+              <w:rPr>
+                <w:b/>
+                <w:bCs/>
+                <w:sz w:val="40"/>
+                <w:szCs w:val="40"/>
+                <w:lang w:val="en-US"/>
+              </w:rPr>
+            </w:pPr>
+          </w:p>
+        </w:tc>
+        <w:tc>
+          <w:tcPr>
+            <w:tcW w:w="1186" w:type="dxa"/>
+            <w:shd w:val="clear" w:color="auto" w:fill="00B050"/>
+          </w:tcPr>
+          <w:p>
+            <w:pPr>
+              <w:jc w:val="center"/>
+              <w:rPr>
+                <w:b/>
+                <w:bCs/>
+                <w:sz w:val="40"/>
+                <w:szCs w:val="40"/>
+                <w:lang w:val="en-US"/>
+              </w:rPr>
+            </w:pPr>
+          </w:p>
+        </w:tc>
+        <w:tc>
+          <w:tcPr>
+            <w:tcW w:w="1186" w:type="dxa"/>
+            <w:shd w:val="clear" w:color="auto" w:fill="00B050"/>
+          </w:tcPr>
+          <w:p>
+            <w:pPr>
+              <w:jc w:val="center"/>
+              <w:rPr>
+                <w:b/>
+                <w:bCs/>
+                <w:sz w:val="40"/>
+                <w:szCs w:val="40"/>
+                <w:lang w:val="en-US"/>
+              </w:rPr>
+            </w:pPr>
+          </w:p>
+        </w:tc>
+        <w:tc>
+          <w:tcPr>
+            <w:tcW w:w="1186" w:type="dxa"/>
+            <w:shd w:val="clear" w:color="auto" w:fill="00B050"/>
+          </w:tcPr>
+          <w:p>
+            <w:pPr>
+              <w:jc w:val="center"/>
+              <w:rPr>
+                <w:b/>
+                <w:bCs/>
+                <w:sz w:val="40"/>
+                <w:szCs w:val="40"/>
+                <w:lang w:val="en-US"/>
+              </w:rPr>
+            </w:pPr>
+          </w:p>
+        </w:tc>
+      </w:tr>
+      <w:tr>
+        <w:tc>
+          <w:tcPr>
+            <w:tcW w:w="1489" w:type="dxa"/>
+          </w:tcPr>
+          <w:p>
+            <w:pPr>
+              <w:jc w:val="center"/>
+              <w:rPr>
+                <w:b/>
+                <w:bCs/>
+                <w:sz w:val="28"/>
+                <w:szCs w:val="28"/>
+                <w:lang w:val="en-US"/>
+              </w:rPr>
+            </w:pPr>
+            <w:r>
+              <w:rPr>
+                <w:b/>
+                <w:bCs/>
+                <w:sz w:val="28"/>
+                <w:szCs w:val="28"/>
+                <w:lang w:val="en-US"/>
+              </w:rPr>
+              <w:t>13/01/202</w:t>
+            </w:r>
+            <w:r>
+              <w:rPr>
+                <w:b/>
+                <w:bCs/>
+                <w:sz w:val="28"/>
+                <w:szCs w:val="28"/>
+                <w:lang w:val="en-US"/>
+              </w:rPr>
+              <w:t>4</w:t>
+            </w:r>
+          </w:p>
+        </w:tc>
+        <w:tc>
+          <w:tcPr>
+            <w:tcW w:w="1597" w:type="dxa"/>
+            <w:shd w:val="clear" w:color="auto" w:fill="00B050"/>
+          </w:tcPr>
+          <w:p>
+            <w:pPr>
+              <w:jc w:val="center"/>
+              <w:rPr>
+                <w:b/>
+                <w:bCs/>
+                <w:sz w:val="40"/>
+                <w:szCs w:val="40"/>
+                <w:lang w:val="en-US"/>
+              </w:rPr>
+            </w:pPr>
+          </w:p>
+        </w:tc>
+        <w:tc>
+          <w:tcPr>
+            <w:tcW w:w="1186" w:type="dxa"/>
+            <w:shd w:val="clear" w:color="auto" w:fill="00B050"/>
+          </w:tcPr>
+          <w:p>
+            <w:pPr>
+              <w:jc w:val="center"/>
+              <w:rPr>
+                <w:b/>
+                <w:bCs/>
+                <w:sz w:val="40"/>
+                <w:szCs w:val="40"/>
+                <w:lang w:val="en-US"/>
+              </w:rPr>
+            </w:pPr>
+          </w:p>
+        </w:tc>
+        <w:tc>
+          <w:tcPr>
+            <w:tcW w:w="1186" w:type="dxa"/>
+            <w:shd w:val="clear" w:color="auto" w:fill="FF0000"/>
+          </w:tcPr>
+          <w:p>
+            <w:pPr>
+              <w:jc w:val="center"/>
+              <w:rPr>
+                <w:b/>
+                <w:bCs/>
+                <w:sz w:val="40"/>
+                <w:szCs w:val="40"/>
+                <w:lang w:val="en-US"/>
+              </w:rPr>
+            </w:pPr>
+          </w:p>
+        </w:tc>
+        <w:tc>
+          <w:tcPr>
+            <w:tcW w:w="1186" w:type="dxa"/>
+            <w:shd w:val="clear" w:color="auto" w:fill="00B050"/>
+          </w:tcPr>
+          <w:p>
+            <w:pPr>
+              <w:jc w:val="center"/>
+              <w:rPr>
+                <w:b/>
+                <w:bCs/>
+                <w:sz w:val="40"/>
+                <w:szCs w:val="40"/>
+                <w:lang w:val="en-US"/>
+              </w:rPr>
+            </w:pPr>
+          </w:p>
+        </w:tc>
+        <w:tc>
+          <w:tcPr>
+            <w:tcW w:w="1186" w:type="dxa"/>
+            <w:shd w:val="clear" w:color="auto" w:fill="00B050"/>
+          </w:tcPr>
+          <w:p>
+            <w:pPr>
+              <w:jc w:val="center"/>
+              <w:rPr>
+                <w:b/>
+                <w:bCs/>
+                <w:sz w:val="40"/>
+                <w:szCs w:val="40"/>
+                <w:lang w:val="en-US"/>
+              </w:rPr>
+            </w:pPr>
+          </w:p>
+        </w:tc>
+        <w:tc>
+          <w:tcPr>
+            <w:tcW w:w="1186" w:type="dxa"/>
+            <w:shd w:val="clear" w:color="auto" w:fill="00B050"/>
+          </w:tcPr>
+          <w:p>
+            <w:pPr>
+              <w:jc w:val="center"/>
+              <w:rPr>
+                <w:b/>
+                <w:bCs/>
+                <w:sz w:val="40"/>
+                <w:szCs w:val="40"/>
+                <w:lang w:val="en-US"/>
+              </w:rPr>
+            </w:pPr>
+          </w:p>
+        </w:tc>
+      </w:tr>
+      <w:tr>
+        <w:tc>
+          <w:tcPr>
+            <w:tcW w:w="1489" w:type="dxa"/>
+          </w:tcPr>
+          <w:p>
+            <w:pPr>
+              <w:jc w:val="center"/>
+              <w:rPr>
+                <w:b/>
+                <w:bCs/>
+                <w:sz w:val="28"/>
+                <w:szCs w:val="28"/>
+                <w:lang w:val="en-US"/>
+              </w:rPr>
+            </w:pPr>
+            <w:r>
+              <w:rPr>
+                <w:b/>
+                <w:bCs/>
+                <w:sz w:val="28"/>
+                <w:szCs w:val="28"/>
+                <w:lang w:val="en-US"/>
+              </w:rPr>
+              <w:t>16/01/202</w:t>
+            </w:r>
+            <w:r>
+              <w:rPr>
+                <w:b/>
+                <w:bCs/>
+                <w:sz w:val="28"/>
+                <w:szCs w:val="28"/>
+                <w:lang w:val="en-US"/>
+              </w:rPr>
+              <w:t>4</w:t>
+            </w:r>
+          </w:p>
+        </w:tc>
+        <w:tc>
+          <w:tcPr>
+            <w:tcW w:w="1597" w:type="dxa"/>
+            <w:shd w:val="clear" w:color="auto" w:fill="00B050"/>
+          </w:tcPr>
+          <w:p>
+            <w:pPr>
+              <w:jc w:val="center"/>
+              <w:rPr>
+                <w:b/>
+                <w:bCs/>
+                <w:sz w:val="40"/>
+                <w:szCs w:val="40"/>
+                <w:lang w:val="en-US"/>
+              </w:rPr>
+            </w:pPr>
+          </w:p>
+        </w:tc>
+        <w:tc>
+          <w:tcPr>
+            <w:tcW w:w="1186" w:type="dxa"/>
+            <w:shd w:val="clear" w:color="auto" w:fill="00B050"/>
+          </w:tcPr>
+          <w:p>
+            <w:pPr>
+              <w:jc w:val="center"/>
+              <w:rPr>
+                <w:b/>
+                <w:bCs/>
+                <w:sz w:val="40"/>
+                <w:szCs w:val="40"/>
+                <w:lang w:val="en-US"/>
+              </w:rPr>
+            </w:pPr>
+          </w:p>
+        </w:tc>
+        <w:tc>
+          <w:tcPr>
+            <w:tcW w:w="1186" w:type="dxa"/>
+            <w:shd w:val="clear" w:color="auto" w:fill="FF0000"/>
+          </w:tcPr>
+          <w:p>
+            <w:pPr>
+              <w:jc w:val="center"/>
+              <w:rPr>
+                <w:b/>
+                <w:bCs/>
+                <w:sz w:val="40"/>
+                <w:szCs w:val="40"/>
+                <w:lang w:val="en-US"/>
+              </w:rPr>
+            </w:pPr>
+          </w:p>
+        </w:tc>
+        <w:tc>
+          <w:tcPr>
+            <w:tcW w:w="1186" w:type="dxa"/>
+            <w:shd w:val="clear" w:color="auto" w:fill="00B050"/>
+          </w:tcPr>
+          <w:p>
+            <w:pPr>
+              <w:jc w:val="center"/>
+              <w:rPr>
+                <w:b/>
+                <w:bCs/>
+                <w:sz w:val="40"/>
+                <w:szCs w:val="40"/>
+                <w:lang w:val="en-US"/>
+              </w:rPr>
+            </w:pPr>
+          </w:p>
+        </w:tc>
+        <w:tc>
+          <w:tcPr>
+            <w:tcW w:w="1186" w:type="dxa"/>
+            <w:shd w:val="clear" w:color="auto" w:fill="00B050"/>
+          </w:tcPr>
+          <w:p>
+            <w:pPr>
+              <w:jc w:val="center"/>
+              <w:rPr>
+                <w:b/>
+                <w:bCs/>
+                <w:sz w:val="40"/>
+                <w:szCs w:val="40"/>
+                <w:lang w:val="en-US"/>
+              </w:rPr>
+            </w:pPr>
+          </w:p>
+        </w:tc>
+        <w:tc>
+          <w:tcPr>
+            <w:tcW w:w="1186" w:type="dxa"/>
+            <w:shd w:val="clear" w:color="auto" w:fill="00B050"/>
+          </w:tcPr>
+          <w:p>
+            <w:pPr>
+              <w:jc w:val="center"/>
+              <w:rPr>
+                <w:b/>
+                <w:bCs/>
+                <w:sz w:val="40"/>
+                <w:szCs w:val="40"/>
+                <w:lang w:val="en-US"/>
+              </w:rPr>
+            </w:pPr>
+          </w:p>
+        </w:tc>
+      </w:tr>
     </w:tbl>
     <w:p>
       <w:pPr>
@@ -2942,6 +3383,7 @@
           <w:szCs w:val="28"/>
           <w:lang w:val="en-US"/>
         </w:rPr>
+        <w:lastRenderedPageBreak/>
         <w:t xml:space="preserve">Attendance </w:t>
       </w:r>
       <w:r>
@@ -2988,7 +3430,6 @@
           <w:noProof/>
           <w:lang w:val="en-US"/>
         </w:rPr>
-        <w:lastRenderedPageBreak/>
         <w:drawing>
           <wp:inline distT="0" distB="0" distL="0" distR="0" wp14:anchorId="526D33CD" wp14:editId="6F84095D">
             <wp:extent cx="4475747" cy="2517546"/>
@@ -5074,17 +5515,7 @@
           <w:szCs w:val="28"/>
           <w:lang w:val="en-US"/>
         </w:rPr>
-        <w:t>1</w:t>
-      </w:r>
-      <w:r>
-        <w:rPr>
-          <w:b/>
-          <w:bCs/>
-          <w:sz w:val="28"/>
-          <w:szCs w:val="28"/>
-          <w:lang w:val="en-US"/>
-        </w:rPr>
-        <w:t>6</w:t>
+        <w:t>16</w:t>
       </w:r>
       <w:r>
         <w:rPr>
@@ -5201,17 +5632,7 @@
           <w:szCs w:val="28"/>
           <w:lang w:val="en-US"/>
         </w:rPr>
-        <w:t>1</w:t>
-      </w:r>
-      <w:r>
-        <w:rPr>
-          <w:b/>
-          <w:bCs/>
-          <w:sz w:val="28"/>
-          <w:szCs w:val="28"/>
-          <w:lang w:val="en-US"/>
-        </w:rPr>
-        <w:t>9</w:t>
+        <w:t>19</w:t>
       </w:r>
       <w:r>
         <w:rPr>
@@ -5285,16 +5706,418 @@
           <w:szCs w:val="28"/>
           <w:lang w:val="en-US"/>
         </w:rPr>
-        <w:t>Planning for the</w:t>
-      </w:r>
-      <w:r>
-        <w:rPr>
-          <w:sz w:val="28"/>
-          <w:szCs w:val="28"/>
-          <w:lang w:val="en-US"/>
-        </w:rPr>
-        <w:t xml:space="preserve"> Holidays</w:t>
-      </w:r>
+        <w:t>Planning for the Holidays</w:t>
+      </w:r>
+    </w:p>
+    <w:p>
+      <w:pPr>
+        <w:rPr>
+          <w:sz w:val="28"/>
+          <w:szCs w:val="28"/>
+          <w:lang w:val="en-US"/>
+        </w:rPr>
+      </w:pPr>
+    </w:p>
+    <w:p>
+      <w:pPr>
+        <w:rPr>
+          <w:b/>
+          <w:bCs/>
+          <w:sz w:val="36"/>
+          <w:szCs w:val="36"/>
+          <w:lang w:val="en-US"/>
+        </w:rPr>
+      </w:pPr>
+      <w:r>
+        <w:rPr>
+          <w:b/>
+          <w:bCs/>
+          <w:sz w:val="36"/>
+          <w:szCs w:val="36"/>
+          <w:lang w:val="en-US"/>
+        </w:rPr>
+        <w:t>Sprint #</w:t>
+      </w:r>
+      <w:r>
+        <w:rPr>
+          <w:b/>
+          <w:bCs/>
+          <w:sz w:val="36"/>
+          <w:szCs w:val="36"/>
+          <w:lang w:val="en-US"/>
+        </w:rPr>
+        <w:t>5</w:t>
+      </w:r>
+    </w:p>
+    <w:p>
+      <w:pPr>
+        <w:rPr>
+          <w:sz w:val="28"/>
+          <w:szCs w:val="28"/>
+          <w:lang w:val="en-US"/>
+        </w:rPr>
+      </w:pPr>
+    </w:p>
+    <w:p>
+      <w:pPr>
+        <w:pStyle w:val="ListParagraph"/>
+        <w:numPr>
+          <w:ilvl w:val="0"/>
+          <w:numId w:val="1"/>
+        </w:numPr>
+        <w:rPr>
+          <w:b/>
+          <w:bCs/>
+          <w:sz w:val="28"/>
+          <w:szCs w:val="28"/>
+          <w:lang w:val="en-US"/>
+        </w:rPr>
+      </w:pPr>
+      <w:r>
+        <w:rPr>
+          <w:b/>
+          <w:bCs/>
+          <w:sz w:val="28"/>
+          <w:szCs w:val="28"/>
+          <w:lang w:val="en-US"/>
+        </w:rPr>
+        <w:t>09</w:t>
+      </w:r>
+      <w:r>
+        <w:rPr>
+          <w:b/>
+          <w:bCs/>
+          <w:sz w:val="28"/>
+          <w:szCs w:val="28"/>
+          <w:lang w:val="en-US"/>
+        </w:rPr>
+        <w:t>/</w:t>
+      </w:r>
+      <w:r>
+        <w:rPr>
+          <w:b/>
+          <w:bCs/>
+          <w:sz w:val="28"/>
+          <w:szCs w:val="28"/>
+          <w:lang w:val="en-US"/>
+        </w:rPr>
+        <w:t>01</w:t>
+      </w:r>
+      <w:r>
+        <w:rPr>
+          <w:b/>
+          <w:bCs/>
+          <w:sz w:val="28"/>
+          <w:szCs w:val="28"/>
+          <w:lang w:val="en-US"/>
+        </w:rPr>
+        <w:t>/202</w:t>
+      </w:r>
+      <w:r>
+        <w:rPr>
+          <w:b/>
+          <w:bCs/>
+          <w:sz w:val="28"/>
+          <w:szCs w:val="28"/>
+          <w:lang w:val="en-US"/>
+        </w:rPr>
+        <w:t>4</w:t>
+      </w:r>
+    </w:p>
+    <w:p>
+      <w:pPr>
+        <w:pStyle w:val="ListParagraph"/>
+        <w:numPr>
+          <w:ilvl w:val="0"/>
+          <w:numId w:val="22"/>
+        </w:numPr>
+        <w:rPr>
+          <w:sz w:val="28"/>
+          <w:szCs w:val="28"/>
+          <w:lang w:val="en-US"/>
+        </w:rPr>
+      </w:pPr>
+      <w:r>
+        <w:rPr>
+          <w:sz w:val="28"/>
+          <w:szCs w:val="28"/>
+          <w:lang w:val="en-US"/>
+        </w:rPr>
+        <w:t>Status update</w:t>
+      </w:r>
+    </w:p>
+    <w:p>
+      <w:pPr>
+        <w:pStyle w:val="ListParagraph"/>
+        <w:numPr>
+          <w:ilvl w:val="0"/>
+          <w:numId w:val="22"/>
+        </w:numPr>
+        <w:rPr>
+          <w:sz w:val="28"/>
+          <w:szCs w:val="28"/>
+          <w:lang w:val="en-US"/>
+        </w:rPr>
+      </w:pPr>
+      <w:r>
+        <w:rPr>
+          <w:sz w:val="28"/>
+          <w:szCs w:val="28"/>
+          <w:lang w:val="en-US"/>
+        </w:rPr>
+        <w:t xml:space="preserve">Planning for the </w:t>
+      </w:r>
+      <w:r>
+        <w:rPr>
+          <w:sz w:val="28"/>
+          <w:szCs w:val="28"/>
+          <w:lang w:val="en-US"/>
+        </w:rPr>
+        <w:t>PO meeting</w:t>
+      </w:r>
+    </w:p>
+    <w:p>
+      <w:pPr>
+        <w:rPr>
+          <w:sz w:val="28"/>
+          <w:szCs w:val="28"/>
+          <w:lang w:val="en-US"/>
+        </w:rPr>
+      </w:pPr>
+    </w:p>
+    <w:p>
+      <w:pPr>
+        <w:pStyle w:val="ListParagraph"/>
+        <w:numPr>
+          <w:ilvl w:val="0"/>
+          <w:numId w:val="1"/>
+        </w:numPr>
+        <w:rPr>
+          <w:b/>
+          <w:bCs/>
+          <w:sz w:val="28"/>
+          <w:szCs w:val="28"/>
+          <w:lang w:val="en-US"/>
+        </w:rPr>
+      </w:pPr>
+      <w:r>
+        <w:rPr>
+          <w:b/>
+          <w:bCs/>
+          <w:sz w:val="28"/>
+          <w:szCs w:val="28"/>
+          <w:lang w:val="en-US"/>
+        </w:rPr>
+        <w:t>13</w:t>
+      </w:r>
+      <w:r>
+        <w:rPr>
+          <w:b/>
+          <w:bCs/>
+          <w:sz w:val="28"/>
+          <w:szCs w:val="28"/>
+          <w:lang w:val="en-US"/>
+        </w:rPr>
+        <w:t>/</w:t>
+      </w:r>
+      <w:r>
+        <w:rPr>
+          <w:b/>
+          <w:bCs/>
+          <w:sz w:val="28"/>
+          <w:szCs w:val="28"/>
+          <w:lang w:val="en-US"/>
+        </w:rPr>
+        <w:t>01</w:t>
+      </w:r>
+      <w:r>
+        <w:rPr>
+          <w:b/>
+          <w:bCs/>
+          <w:sz w:val="28"/>
+          <w:szCs w:val="28"/>
+          <w:lang w:val="en-US"/>
+        </w:rPr>
+        <w:t>/202</w:t>
+      </w:r>
+      <w:r>
+        <w:rPr>
+          <w:b/>
+          <w:bCs/>
+          <w:sz w:val="28"/>
+          <w:szCs w:val="28"/>
+          <w:lang w:val="en-US"/>
+        </w:rPr>
+        <w:t>4</w:t>
+      </w:r>
+    </w:p>
+    <w:p>
+      <w:pPr>
+        <w:pStyle w:val="ListParagraph"/>
+        <w:numPr>
+          <w:ilvl w:val="0"/>
+          <w:numId w:val="23"/>
+        </w:numPr>
+        <w:rPr>
+          <w:sz w:val="28"/>
+          <w:szCs w:val="28"/>
+          <w:lang w:val="en-US"/>
+        </w:rPr>
+      </w:pPr>
+      <w:r>
+        <w:rPr>
+          <w:sz w:val="28"/>
+          <w:szCs w:val="28"/>
+          <w:lang w:val="en-US"/>
+        </w:rPr>
+        <w:t>Feedback from Iman</w:t>
+      </w:r>
+    </w:p>
+    <w:p>
+      <w:pPr>
+        <w:rPr>
+          <w:sz w:val="28"/>
+          <w:szCs w:val="28"/>
+          <w:lang w:val="en-US"/>
+        </w:rPr>
+      </w:pPr>
+    </w:p>
+    <w:p>
+      <w:pPr>
+        <w:pStyle w:val="ListParagraph"/>
+        <w:numPr>
+          <w:ilvl w:val="0"/>
+          <w:numId w:val="1"/>
+        </w:numPr>
+        <w:rPr>
+          <w:b/>
+          <w:bCs/>
+          <w:sz w:val="28"/>
+          <w:szCs w:val="28"/>
+          <w:lang w:val="en-US"/>
+        </w:rPr>
+      </w:pPr>
+      <w:r>
+        <w:rPr>
+          <w:b/>
+          <w:bCs/>
+          <w:sz w:val="28"/>
+          <w:szCs w:val="28"/>
+          <w:lang w:val="en-US"/>
+        </w:rPr>
+        <w:t>1</w:t>
+      </w:r>
+      <w:r>
+        <w:rPr>
+          <w:b/>
+          <w:bCs/>
+          <w:sz w:val="28"/>
+          <w:szCs w:val="28"/>
+          <w:lang w:val="en-US"/>
+        </w:rPr>
+        <w:t>6</w:t>
+      </w:r>
+      <w:r>
+        <w:rPr>
+          <w:b/>
+          <w:bCs/>
+          <w:sz w:val="28"/>
+          <w:szCs w:val="28"/>
+          <w:lang w:val="en-US"/>
+        </w:rPr>
+        <w:t>/</w:t>
+      </w:r>
+      <w:r>
+        <w:rPr>
+          <w:b/>
+          <w:bCs/>
+          <w:sz w:val="28"/>
+          <w:szCs w:val="28"/>
+          <w:lang w:val="en-US"/>
+        </w:rPr>
+        <w:t>01</w:t>
+      </w:r>
+      <w:r>
+        <w:rPr>
+          <w:b/>
+          <w:bCs/>
+          <w:sz w:val="28"/>
+          <w:szCs w:val="28"/>
+          <w:lang w:val="en-US"/>
+        </w:rPr>
+        <w:t>/202</w:t>
+      </w:r>
+      <w:r>
+        <w:rPr>
+          <w:b/>
+          <w:bCs/>
+          <w:sz w:val="28"/>
+          <w:szCs w:val="28"/>
+          <w:lang w:val="en-US"/>
+        </w:rPr>
+        <w:t>4</w:t>
+      </w:r>
+    </w:p>
+    <w:p>
+      <w:pPr>
+        <w:pStyle w:val="ListParagraph"/>
+        <w:numPr>
+          <w:ilvl w:val="0"/>
+          <w:numId w:val="24"/>
+        </w:numPr>
+        <w:rPr>
+          <w:sz w:val="28"/>
+          <w:szCs w:val="28"/>
+          <w:lang w:val="en-US"/>
+        </w:rPr>
+      </w:pPr>
+      <w:r>
+        <w:rPr>
+          <w:sz w:val="28"/>
+          <w:szCs w:val="28"/>
+          <w:lang w:val="en-US"/>
+        </w:rPr>
+        <w:t>Retrospective</w:t>
+      </w:r>
+    </w:p>
+    <w:p>
+      <w:pPr>
+        <w:pStyle w:val="ListParagraph"/>
+        <w:numPr>
+          <w:ilvl w:val="0"/>
+          <w:numId w:val="24"/>
+        </w:numPr>
+        <w:rPr>
+          <w:sz w:val="28"/>
+          <w:szCs w:val="28"/>
+          <w:lang w:val="en-US"/>
+        </w:rPr>
+      </w:pPr>
+      <w:r>
+        <w:rPr>
+          <w:sz w:val="28"/>
+          <w:szCs w:val="28"/>
+          <w:lang w:val="en-US"/>
+        </w:rPr>
+        <w:t xml:space="preserve">Planning for the </w:t>
+      </w:r>
+      <w:r>
+        <w:rPr>
+          <w:sz w:val="28"/>
+          <w:szCs w:val="28"/>
+          <w:lang w:val="en-US"/>
+        </w:rPr>
+        <w:t>Final Sprint</w:t>
+      </w:r>
+    </w:p>
+    <w:p>
+      <w:pPr>
+        <w:rPr>
+          <w:sz w:val="28"/>
+          <w:szCs w:val="28"/>
+          <w:lang w:val="en-US"/>
+        </w:rPr>
+      </w:pPr>
     </w:p>
     <w:p>
       <w:pPr>
@@ -6037,6 +6860,95 @@
     </w:lvl>
   </w:abstractNum>
   <w:abstractNum w:abstractNumId="8" w15:restartNumberingAfterBreak="0">
+    <w:nsid w:val="1AE02B89"/>
+    <w:multiLevelType w:val="hybridMultilevel"/>
+    <w:tmpl w:val="E7C890CA"/>
+    <w:lvl w:ilvl="0" w:tplc="4C3E6C86">
+      <w:start w:val="1"/>
+      <w:numFmt w:val="decimal"/>
+      <w:lvlText w:val="%1."/>
+      <w:lvlJc w:val="left"/>
+      <w:pPr>
+        <w:ind w:left="1080" w:hanging="360"/>
+      </w:pPr>
+      <w:rPr>
+        <w:rFonts w:hint="default"/>
+      </w:rPr>
+    </w:lvl>
+    <w:lvl w:ilvl="1" w:tplc="04020019" w:tentative="1">
+      <w:start w:val="1"/>
+      <w:numFmt w:val="lowerLetter"/>
+      <w:lvlText w:val="%2."/>
+      <w:lvlJc w:val="left"/>
+      <w:pPr>
+        <w:ind w:left="1800" w:hanging="360"/>
+      </w:pPr>
+    </w:lvl>
+    <w:lvl w:ilvl="2" w:tplc="0402001B" w:tentative="1">
+      <w:start w:val="1"/>
+      <w:numFmt w:val="lowerRoman"/>
+      <w:lvlText w:val="%3."/>
+      <w:lvlJc w:val="right"/>
+      <w:pPr>
+        <w:ind w:left="2520" w:hanging="180"/>
+      </w:pPr>
+    </w:lvl>
+    <w:lvl w:ilvl="3" w:tplc="0402000F" w:tentative="1">
+      <w:start w:val="1"/>
+      <w:numFmt w:val="decimal"/>
+      <w:lvlText w:val="%4."/>
+      <w:lvlJc w:val="left"/>
+      <w:pPr>
+        <w:ind w:left="3240" w:hanging="360"/>
+      </w:pPr>
+    </w:lvl>
+    <w:lvl w:ilvl="4" w:tplc="04020019" w:tentative="1">
+      <w:start w:val="1"/>
+      <w:numFmt w:val="lowerLetter"/>
+      <w:lvlText w:val="%5."/>
+      <w:lvlJc w:val="left"/>
+      <w:pPr>
+        <w:ind w:left="3960" w:hanging="360"/>
+      </w:pPr>
+    </w:lvl>
+    <w:lvl w:ilvl="5" w:tplc="0402001B" w:tentative="1">
+      <w:start w:val="1"/>
+      <w:numFmt w:val="lowerRoman"/>
+      <w:lvlText w:val="%6."/>
+      <w:lvlJc w:val="right"/>
+      <w:pPr>
+        <w:ind w:left="4680" w:hanging="180"/>
+      </w:pPr>
+    </w:lvl>
+    <w:lvl w:ilvl="6" w:tplc="0402000F" w:tentative="1">
+      <w:start w:val="1"/>
+      <w:numFmt w:val="decimal"/>
+      <w:lvlText w:val="%7."/>
+      <w:lvlJc w:val="left"/>
+      <w:pPr>
+        <w:ind w:left="5400" w:hanging="360"/>
+      </w:pPr>
+    </w:lvl>
+    <w:lvl w:ilvl="7" w:tplc="04020019" w:tentative="1">
+      <w:start w:val="1"/>
+      <w:numFmt w:val="lowerLetter"/>
+      <w:lvlText w:val="%8."/>
+      <w:lvlJc w:val="left"/>
+      <w:pPr>
+        <w:ind w:left="6120" w:hanging="360"/>
+      </w:pPr>
+    </w:lvl>
+    <w:lvl w:ilvl="8" w:tplc="0402001B" w:tentative="1">
+      <w:start w:val="1"/>
+      <w:numFmt w:val="lowerRoman"/>
+      <w:lvlText w:val="%9."/>
+      <w:lvlJc w:val="right"/>
+      <w:pPr>
+        <w:ind w:left="6840" w:hanging="180"/>
+      </w:pPr>
+    </w:lvl>
+  </w:abstractNum>
+  <w:abstractNum w:abstractNumId="9" w15:restartNumberingAfterBreak="0">
     <w:nsid w:val="1F8739FD"/>
     <w:multiLevelType w:val="hybridMultilevel"/>
     <w:tmpl w:val="C1EAC356"/>
@@ -6125,7 +7037,7 @@
       </w:pPr>
     </w:lvl>
   </w:abstractNum>
-  <w:abstractNum w:abstractNumId="9" w15:restartNumberingAfterBreak="0">
+  <w:abstractNum w:abstractNumId="10" w15:restartNumberingAfterBreak="0">
     <w:nsid w:val="24854767"/>
     <w:multiLevelType w:val="hybridMultilevel"/>
     <w:tmpl w:val="D9BCA0D6"/>
@@ -6211,7 +7123,7 @@
       </w:pPr>
     </w:lvl>
   </w:abstractNum>
-  <w:abstractNum w:abstractNumId="10" w15:restartNumberingAfterBreak="0">
+  <w:abstractNum w:abstractNumId="11" w15:restartNumberingAfterBreak="0">
     <w:nsid w:val="24F17010"/>
     <w:multiLevelType w:val="hybridMultilevel"/>
     <w:tmpl w:val="C0365C7E"/>
@@ -6297,7 +7209,7 @@
       </w:pPr>
     </w:lvl>
   </w:abstractNum>
-  <w:abstractNum w:abstractNumId="11" w15:restartNumberingAfterBreak="0">
+  <w:abstractNum w:abstractNumId="12" w15:restartNumberingAfterBreak="0">
     <w:nsid w:val="28CD6B46"/>
     <w:multiLevelType w:val="hybridMultilevel"/>
     <w:tmpl w:val="AFBEACB8"/>
@@ -6386,7 +7298,7 @@
       </w:pPr>
     </w:lvl>
   </w:abstractNum>
-  <w:abstractNum w:abstractNumId="12" w15:restartNumberingAfterBreak="0">
+  <w:abstractNum w:abstractNumId="13" w15:restartNumberingAfterBreak="0">
     <w:nsid w:val="2E3A174C"/>
     <w:multiLevelType w:val="hybridMultilevel"/>
     <w:tmpl w:val="DB7237B0"/>
@@ -6472,7 +7384,7 @@
       </w:pPr>
     </w:lvl>
   </w:abstractNum>
-  <w:abstractNum w:abstractNumId="13" w15:restartNumberingAfterBreak="0">
+  <w:abstractNum w:abstractNumId="14" w15:restartNumberingAfterBreak="0">
     <w:nsid w:val="35374583"/>
     <w:multiLevelType w:val="hybridMultilevel"/>
     <w:tmpl w:val="A7784D9A"/>
@@ -6561,7 +7473,7 @@
       </w:pPr>
     </w:lvl>
   </w:abstractNum>
-  <w:abstractNum w:abstractNumId="14" w15:restartNumberingAfterBreak="0">
+  <w:abstractNum w:abstractNumId="15" w15:restartNumberingAfterBreak="0">
     <w:nsid w:val="36C67DE4"/>
     <w:multiLevelType w:val="hybridMultilevel"/>
     <w:tmpl w:val="DFA45460"/>
@@ -6647,7 +7559,7 @@
       </w:pPr>
     </w:lvl>
   </w:abstractNum>
-  <w:abstractNum w:abstractNumId="15" w15:restartNumberingAfterBreak="0">
+  <w:abstractNum w:abstractNumId="16" w15:restartNumberingAfterBreak="0">
     <w:nsid w:val="3CA41E7C"/>
     <w:multiLevelType w:val="hybridMultilevel"/>
     <w:tmpl w:val="D0E0C4F6"/>
@@ -6760,7 +7672,7 @@
       </w:rPr>
     </w:lvl>
   </w:abstractNum>
-  <w:abstractNum w:abstractNumId="16" w15:restartNumberingAfterBreak="0">
+  <w:abstractNum w:abstractNumId="17" w15:restartNumberingAfterBreak="0">
     <w:nsid w:val="40B93BD4"/>
     <w:multiLevelType w:val="hybridMultilevel"/>
     <w:tmpl w:val="22A2EE2E"/>
@@ -6849,7 +7761,7 @@
       </w:pPr>
     </w:lvl>
   </w:abstractNum>
-  <w:abstractNum w:abstractNumId="17" w15:restartNumberingAfterBreak="0">
+  <w:abstractNum w:abstractNumId="18" w15:restartNumberingAfterBreak="0">
     <w:nsid w:val="4A405011"/>
     <w:multiLevelType w:val="hybridMultilevel"/>
     <w:tmpl w:val="94BA25CA"/>
@@ -6938,7 +7850,7 @@
       </w:pPr>
     </w:lvl>
   </w:abstractNum>
-  <w:abstractNum w:abstractNumId="18" w15:restartNumberingAfterBreak="0">
+  <w:abstractNum w:abstractNumId="19" w15:restartNumberingAfterBreak="0">
     <w:nsid w:val="4C744379"/>
     <w:multiLevelType w:val="hybridMultilevel"/>
     <w:tmpl w:val="FB1E3B92"/>
@@ -7027,7 +7939,7 @@
       </w:pPr>
     </w:lvl>
   </w:abstractNum>
-  <w:abstractNum w:abstractNumId="19" w15:restartNumberingAfterBreak="0">
+  <w:abstractNum w:abstractNumId="20" w15:restartNumberingAfterBreak="0">
     <w:nsid w:val="636B4D54"/>
     <w:multiLevelType w:val="hybridMultilevel"/>
     <w:tmpl w:val="BE1E0DB2"/>
@@ -7116,7 +8028,185 @@
       </w:pPr>
     </w:lvl>
   </w:abstractNum>
-  <w:abstractNum w:abstractNumId="20" w15:restartNumberingAfterBreak="0">
+  <w:abstractNum w:abstractNumId="21" w15:restartNumberingAfterBreak="0">
+    <w:nsid w:val="69B7572E"/>
+    <w:multiLevelType w:val="hybridMultilevel"/>
+    <w:tmpl w:val="4282CC5C"/>
+    <w:lvl w:ilvl="0" w:tplc="BD96A506">
+      <w:start w:val="1"/>
+      <w:numFmt w:val="decimal"/>
+      <w:lvlText w:val="%1."/>
+      <w:lvlJc w:val="left"/>
+      <w:pPr>
+        <w:ind w:left="1440" w:hanging="360"/>
+      </w:pPr>
+      <w:rPr>
+        <w:rFonts w:hint="default"/>
+      </w:rPr>
+    </w:lvl>
+    <w:lvl w:ilvl="1" w:tplc="04020019" w:tentative="1">
+      <w:start w:val="1"/>
+      <w:numFmt w:val="lowerLetter"/>
+      <w:lvlText w:val="%2."/>
+      <w:lvlJc w:val="left"/>
+      <w:pPr>
+        <w:ind w:left="2160" w:hanging="360"/>
+      </w:pPr>
+    </w:lvl>
+    <w:lvl w:ilvl="2" w:tplc="0402001B" w:tentative="1">
+      <w:start w:val="1"/>
+      <w:numFmt w:val="lowerRoman"/>
+      <w:lvlText w:val="%3."/>
+      <w:lvlJc w:val="right"/>
+      <w:pPr>
+        <w:ind w:left="2880" w:hanging="180"/>
+      </w:pPr>
+    </w:lvl>
+    <w:lvl w:ilvl="3" w:tplc="0402000F" w:tentative="1">
+      <w:start w:val="1"/>
+      <w:numFmt w:val="decimal"/>
+      <w:lvlText w:val="%4."/>
+      <w:lvlJc w:val="left"/>
+      <w:pPr>
+        <w:ind w:left="3600" w:hanging="360"/>
+      </w:pPr>
+    </w:lvl>
+    <w:lvl w:ilvl="4" w:tplc="04020019" w:tentative="1">
+      <w:start w:val="1"/>
+      <w:numFmt w:val="lowerLetter"/>
+      <w:lvlText w:val="%5."/>
+      <w:lvlJc w:val="left"/>
+      <w:pPr>
+        <w:ind w:left="4320" w:hanging="360"/>
+      </w:pPr>
+    </w:lvl>
+    <w:lvl w:ilvl="5" w:tplc="0402001B" w:tentative="1">
+      <w:start w:val="1"/>
+      <w:numFmt w:val="lowerRoman"/>
+      <w:lvlText w:val="%6."/>
+      <w:lvlJc w:val="right"/>
+      <w:pPr>
+        <w:ind w:left="5040" w:hanging="180"/>
+      </w:pPr>
+    </w:lvl>
+    <w:lvl w:ilvl="6" w:tplc="0402000F" w:tentative="1">
+      <w:start w:val="1"/>
+      <w:numFmt w:val="decimal"/>
+      <w:lvlText w:val="%7."/>
+      <w:lvlJc w:val="left"/>
+      <w:pPr>
+        <w:ind w:left="5760" w:hanging="360"/>
+      </w:pPr>
+    </w:lvl>
+    <w:lvl w:ilvl="7" w:tplc="04020019" w:tentative="1">
+      <w:start w:val="1"/>
+      <w:numFmt w:val="lowerLetter"/>
+      <w:lvlText w:val="%8."/>
+      <w:lvlJc w:val="left"/>
+      <w:pPr>
+        <w:ind w:left="6480" w:hanging="360"/>
+      </w:pPr>
+    </w:lvl>
+    <w:lvl w:ilvl="8" w:tplc="0402001B" w:tentative="1">
+      <w:start w:val="1"/>
+      <w:numFmt w:val="lowerRoman"/>
+      <w:lvlText w:val="%9."/>
+      <w:lvlJc w:val="right"/>
+      <w:pPr>
+        <w:ind w:left="7200" w:hanging="180"/>
+      </w:pPr>
+    </w:lvl>
+  </w:abstractNum>
+  <w:abstractNum w:abstractNumId="22" w15:restartNumberingAfterBreak="0">
+    <w:nsid w:val="6FDF7DB1"/>
+    <w:multiLevelType w:val="hybridMultilevel"/>
+    <w:tmpl w:val="32FA2DE2"/>
+    <w:lvl w:ilvl="0" w:tplc="0F28DFB2">
+      <w:start w:val="1"/>
+      <w:numFmt w:val="decimal"/>
+      <w:lvlText w:val="%1."/>
+      <w:lvlJc w:val="left"/>
+      <w:pPr>
+        <w:ind w:left="1080" w:hanging="360"/>
+      </w:pPr>
+      <w:rPr>
+        <w:rFonts w:hint="default"/>
+      </w:rPr>
+    </w:lvl>
+    <w:lvl w:ilvl="1" w:tplc="04020019" w:tentative="1">
+      <w:start w:val="1"/>
+      <w:numFmt w:val="lowerLetter"/>
+      <w:lvlText w:val="%2."/>
+      <w:lvlJc w:val="left"/>
+      <w:pPr>
+        <w:ind w:left="1800" w:hanging="360"/>
+      </w:pPr>
+    </w:lvl>
+    <w:lvl w:ilvl="2" w:tplc="0402001B" w:tentative="1">
+      <w:start w:val="1"/>
+      <w:numFmt w:val="lowerRoman"/>
+      <w:lvlText w:val="%3."/>
+      <w:lvlJc w:val="right"/>
+      <w:pPr>
+        <w:ind w:left="2520" w:hanging="180"/>
+      </w:pPr>
+    </w:lvl>
+    <w:lvl w:ilvl="3" w:tplc="0402000F" w:tentative="1">
+      <w:start w:val="1"/>
+      <w:numFmt w:val="decimal"/>
+      <w:lvlText w:val="%4."/>
+      <w:lvlJc w:val="left"/>
+      <w:pPr>
+        <w:ind w:left="3240" w:hanging="360"/>
+      </w:pPr>
+    </w:lvl>
+    <w:lvl w:ilvl="4" w:tplc="04020019" w:tentative="1">
+      <w:start w:val="1"/>
+      <w:numFmt w:val="lowerLetter"/>
+      <w:lvlText w:val="%5."/>
+      <w:lvlJc w:val="left"/>
+      <w:pPr>
+        <w:ind w:left="3960" w:hanging="360"/>
+      </w:pPr>
+    </w:lvl>
+    <w:lvl w:ilvl="5" w:tplc="0402001B" w:tentative="1">
+      <w:start w:val="1"/>
+      <w:numFmt w:val="lowerRoman"/>
+      <w:lvlText w:val="%6."/>
+      <w:lvlJc w:val="right"/>
+      <w:pPr>
+        <w:ind w:left="4680" w:hanging="180"/>
+      </w:pPr>
+    </w:lvl>
+    <w:lvl w:ilvl="6" w:tplc="0402000F" w:tentative="1">
+      <w:start w:val="1"/>
+      <w:numFmt w:val="decimal"/>
+      <w:lvlText w:val="%7."/>
+      <w:lvlJc w:val="left"/>
+      <w:pPr>
+        <w:ind w:left="5400" w:hanging="360"/>
+      </w:pPr>
+    </w:lvl>
+    <w:lvl w:ilvl="7" w:tplc="04020019" w:tentative="1">
+      <w:start w:val="1"/>
+      <w:numFmt w:val="lowerLetter"/>
+      <w:lvlText w:val="%8."/>
+      <w:lvlJc w:val="left"/>
+      <w:pPr>
+        <w:ind w:left="6120" w:hanging="360"/>
+      </w:pPr>
+    </w:lvl>
+    <w:lvl w:ilvl="8" w:tplc="0402001B" w:tentative="1">
+      <w:start w:val="1"/>
+      <w:numFmt w:val="lowerRoman"/>
+      <w:lvlText w:val="%9."/>
+      <w:lvlJc w:val="right"/>
+      <w:pPr>
+        <w:ind w:left="6840" w:hanging="180"/>
+      </w:pPr>
+    </w:lvl>
+  </w:abstractNum>
+  <w:abstractNum w:abstractNumId="23" w15:restartNumberingAfterBreak="0">
     <w:nsid w:val="6FE14853"/>
     <w:multiLevelType w:val="hybridMultilevel"/>
     <w:tmpl w:val="AFD405F4"/>
@@ -7203,31 +8293,31 @@
     </w:lvl>
   </w:abstractNum>
   <w:num w:numId="1" w16cid:durableId="717703964">
-    <w:abstractNumId w:val="15"/>
+    <w:abstractNumId w:val="16"/>
   </w:num>
   <w:num w:numId="2" w16cid:durableId="505630241">
     <w:abstractNumId w:val="4"/>
   </w:num>
   <w:num w:numId="3" w16cid:durableId="908072244">
-    <w:abstractNumId w:val="9"/>
+    <w:abstractNumId w:val="10"/>
   </w:num>
   <w:num w:numId="4" w16cid:durableId="1514759135">
-    <w:abstractNumId w:val="16"/>
+    <w:abstractNumId w:val="17"/>
   </w:num>
   <w:num w:numId="5" w16cid:durableId="326783552">
-    <w:abstractNumId w:val="14"/>
+    <w:abstractNumId w:val="15"/>
   </w:num>
   <w:num w:numId="6" w16cid:durableId="1019090665">
-    <w:abstractNumId w:val="12"/>
+    <w:abstractNumId w:val="13"/>
   </w:num>
   <w:num w:numId="7" w16cid:durableId="145898316">
-    <w:abstractNumId w:val="10"/>
+    <w:abstractNumId w:val="11"/>
   </w:num>
   <w:num w:numId="8" w16cid:durableId="2044675195">
-    <w:abstractNumId w:val="20"/>
+    <w:abstractNumId w:val="23"/>
   </w:num>
   <w:num w:numId="9" w16cid:durableId="1192760906">
-    <w:abstractNumId w:val="18"/>
+    <w:abstractNumId w:val="19"/>
   </w:num>
   <w:num w:numId="10" w16cid:durableId="849759794">
     <w:abstractNumId w:val="2"/>
@@ -7239,7 +8329,7 @@
     <w:abstractNumId w:val="6"/>
   </w:num>
   <w:num w:numId="13" w16cid:durableId="791438861">
-    <w:abstractNumId w:val="8"/>
+    <w:abstractNumId w:val="9"/>
   </w:num>
   <w:num w:numId="14" w16cid:durableId="1422487563">
     <w:abstractNumId w:val="1"/>
@@ -7248,13 +8338,13 @@
     <w:abstractNumId w:val="0"/>
   </w:num>
   <w:num w:numId="16" w16cid:durableId="451173362">
-    <w:abstractNumId w:val="11"/>
+    <w:abstractNumId w:val="12"/>
   </w:num>
   <w:num w:numId="17" w16cid:durableId="562718570">
-    <w:abstractNumId w:val="17"/>
+    <w:abstractNumId w:val="18"/>
   </w:num>
   <w:num w:numId="18" w16cid:durableId="253172935">
-    <w:abstractNumId w:val="19"/>
+    <w:abstractNumId w:val="20"/>
   </w:num>
   <w:num w:numId="19" w16cid:durableId="1898203878">
     <w:abstractNumId w:val="3"/>
@@ -7263,7 +8353,16 @@
     <w:abstractNumId w:val="7"/>
   </w:num>
   <w:num w:numId="21" w16cid:durableId="1427730535">
-    <w:abstractNumId w:val="13"/>
+    <w:abstractNumId w:val="14"/>
+  </w:num>
+  <w:num w:numId="22" w16cid:durableId="1752237073">
+    <w:abstractNumId w:val="8"/>
+  </w:num>
+  <w:num w:numId="23" w16cid:durableId="983850950">
+    <w:abstractNumId w:val="22"/>
+  </w:num>
+  <w:num w:numId="24" w16cid:durableId="645819638">
+    <w:abstractNumId w:val="21"/>
   </w:num>
 </w:numbering>
 </file>
@@ -8025,15 +9124,6 @@
 </file>
 
 <file path=customXml/item1.xml><?xml version="1.0" encoding="utf-8"?>
-<?mso-contentType ?>
-<FormTemplates xmlns="http://schemas.microsoft.com/sharepoint/v3/contenttype/forms">
-  <Display>DocumentLibraryForm</Display>
-  <Edit>DocumentLibraryForm</Edit>
-  <New>DocumentLibraryForm</New>
-</FormTemplates>
-</file>
-
-<file path=customXml/item2.xml><?xml version="1.0" encoding="utf-8"?>
 <ct:contentTypeSchema xmlns:ct="http://schemas.microsoft.com/office/2006/metadata/contentType" xmlns:ma="http://schemas.microsoft.com/office/2006/metadata/properties/metaAttributes" ct:_="" ma:_="" ma:contentTypeName="Document" ma:contentTypeID="0x010100601A08693B604C418F645B518055B51E" ma:contentTypeVersion="11" ma:contentTypeDescription="Een nieuw document maken." ma:contentTypeScope="" ma:versionID="7de1a522b5d6ff105c6d31f08f83a5ff">
   <xsd:schema xmlns:xsd="http://www.w3.org/2001/XMLSchema" xmlns:xs="http://www.w3.org/2001/XMLSchema" xmlns:p="http://schemas.microsoft.com/office/2006/metadata/properties" xmlns:ns3="20bdcf23-c40b-488f-b618-bcf413f1c876" xmlns:ns4="2120359c-8a77-44f5-ba2c-11c8c69b71db" targetNamespace="http://schemas.microsoft.com/office/2006/metadata/properties" ma:root="true" ma:fieldsID="78855fad1468a8692fad0aeec182b254" ns3:_="" ns4:_="">
     <xsd:import namespace="20bdcf23-c40b-488f-b618-bcf413f1c876"/>
@@ -8242,6 +9332,15 @@
 </ct:contentTypeSchema>
 </file>
 
+<file path=customXml/item2.xml><?xml version="1.0" encoding="utf-8"?>
+<?mso-contentType ?>
+<FormTemplates xmlns="http://schemas.microsoft.com/sharepoint/v3/contenttype/forms">
+  <Display>DocumentLibraryForm</Display>
+  <Edit>DocumentLibraryForm</Edit>
+  <New>DocumentLibraryForm</New>
+</FormTemplates>
+</file>
+
 <file path=customXml/item3.xml><?xml version="1.0" encoding="utf-8"?>
 <p:properties xmlns:p="http://schemas.microsoft.com/office/2006/metadata/properties" xmlns:xsi="http://www.w3.org/2001/XMLSchema-instance" xmlns:pc="http://schemas.microsoft.com/office/infopath/2007/PartnerControls">
   <documentManagement>
@@ -8251,14 +9350,6 @@
 </file>
 
 <file path=customXml/itemProps1.xml><?xml version="1.0" encoding="utf-8"?>
-<ds:datastoreItem xmlns:ds="http://schemas.openxmlformats.org/officeDocument/2006/customXml" ds:itemID="{89A1A30C-728B-42E7-A2B7-736540E942D1}">
-  <ds:schemaRefs>
-    <ds:schemaRef ds:uri="http://schemas.microsoft.com/sharepoint/v3/contenttype/forms"/>
-  </ds:schemaRefs>
-</ds:datastoreItem>
-</file>
-
-<file path=customXml/itemProps2.xml><?xml version="1.0" encoding="utf-8"?>
 <ds:datastoreItem xmlns:ds="http://schemas.openxmlformats.org/officeDocument/2006/customXml" ds:itemID="{363265CD-D4C9-4ED6-8F43-6A4B1E1F5581}">
   <ds:schemaRefs>
     <ds:schemaRef ds:uri="http://schemas.microsoft.com/office/2006/metadata/contentType"/>
@@ -8277,6 +9368,14 @@
 </ds:datastoreItem>
 </file>
 
+<file path=customXml/itemProps2.xml><?xml version="1.0" encoding="utf-8"?>
+<ds:datastoreItem xmlns:ds="http://schemas.openxmlformats.org/officeDocument/2006/customXml" ds:itemID="{89A1A30C-728B-42E7-A2B7-736540E942D1}">
+  <ds:schemaRefs>
+    <ds:schemaRef ds:uri="http://schemas.microsoft.com/sharepoint/v3/contenttype/forms"/>
+  </ds:schemaRefs>
+</ds:datastoreItem>
+</file>
+
 <file path=customXml/itemProps3.xml><?xml version="1.0" encoding="utf-8"?>
 <ds:datastoreItem xmlns:ds="http://schemas.openxmlformats.org/officeDocument/2006/customXml" ds:itemID="{E710D395-9059-42CC-BF04-1D4A3BD1A1C1}">
   <ds:schemaRefs>

</xml_diff>